<commit_message>
Lab 7. Katya, hello
</commit_message>
<xml_diff>
--- a/FialkovskyMaxim_lab_6.docx
+++ b/FialkovskyMaxim_lab_6.docx
@@ -246,8 +246,10 @@
           <w:sz w:val="28"/>
           <w:szCs w:val="28"/>
         </w:rPr>
-        <w:t>5</w:t>
-      </w:r>
+        <w:t>6</w:t>
+      </w:r>
+      <w:bookmarkStart w:id="0" w:name="_GoBack"/>
+      <w:bookmarkEnd w:id="0"/>
     </w:p>
     <w:p>
       <w:pPr>
@@ -2019,16 +2021,7 @@
               <w:t>.</w:t>
             </w:r>
             <w:r>
-              <w:t>09</w:t>
-            </w:r>
-            <w:r>
-              <w:t xml:space="preserve">; </w:t>
-            </w:r>
-            <w:r>
-              <w:t>88.11</w:t>
-            </w:r>
-            <w:r>
-              <w:t>)</w:t>
+              <w:t>09; 88.11)</w:t>
             </w:r>
           </w:p>
         </w:tc>
@@ -2046,28 +2039,13 @@
               </w:rPr>
             </w:pPr>
             <w:r>
-              <w:t>(</w:t>
-            </w:r>
-            <w:r>
-              <w:t>416.48</w:t>
+              <w:t>(416.48</w:t>
             </w:r>
             <w:r>
               <w:rPr>
                 <w:lang w:val="en-US"/>
               </w:rPr>
-              <w:t xml:space="preserve">; </w:t>
-            </w:r>
-            <w:r>
-              <w:rPr>
-                <w:lang w:val="en-US"/>
-              </w:rPr>
-              <w:t>112.22</w:t>
-            </w:r>
-            <w:r>
-              <w:rPr>
-                <w:lang w:val="en-US"/>
-              </w:rPr>
-              <w:t>)</w:t>
+              <w:t>; 112.22)</w:t>
             </w:r>
           </w:p>
         </w:tc>
@@ -2082,10 +2060,7 @@
               <w:jc w:val="center"/>
             </w:pPr>
             <w:r>
-              <w:t>(462</w:t>
-            </w:r>
-            <w:r>
-              <w:t>.</w:t>
+              <w:t>(462.</w:t>
             </w:r>
             <w:r>
               <w:rPr>
@@ -2282,10 +2257,7 @@
               <w:jc w:val="center"/>
             </w:pPr>
             <w:r>
-              <w:t>(</w:t>
-            </w:r>
-            <w:r>
-              <w:t>417.</w:t>
+              <w:t>(417.</w:t>
             </w:r>
             <w:r>
               <w:rPr>
@@ -2378,10 +2350,7 @@
               <w:jc w:val="center"/>
             </w:pPr>
             <w:r>
-              <w:t>(570</w:t>
-            </w:r>
-            <w:r>
-              <w:t>.</w:t>
+              <w:t>(570.</w:t>
             </w:r>
             <w:r>
               <w:rPr>
@@ -2633,21 +2602,7 @@
           <w:szCs w:val="28"/>
         </w:rPr>
         <w:lastRenderedPageBreak/>
-        <w:t xml:space="preserve">Таблица для </w:t>
-      </w:r>
-      <w:r>
-        <w:rPr>
-          <w:sz w:val="28"/>
-          <w:szCs w:val="28"/>
-        </w:rPr>
-        <w:t>второго алгоритма с пересчётом после всей итерации</w:t>
-      </w:r>
-      <w:r>
-        <w:rPr>
-          <w:sz w:val="28"/>
-          <w:szCs w:val="28"/>
-        </w:rPr>
-        <w:t>:</w:t>
+        <w:t>Таблица для второго алгоритма с пересчётом после всей итерации:</w:t>
       </w:r>
     </w:p>
     <w:tbl>
@@ -3852,10 +3807,7 @@
               <w:jc w:val="center"/>
             </w:pPr>
             <w:r>
-              <w:t>(</w:t>
-            </w:r>
-            <w:r>
-              <w:t>462</w:t>
+              <w:t>(462</w:t>
             </w:r>
             <w:r>
               <w:t>.</w:t>
@@ -3867,10 +3819,7 @@
               <w:t xml:space="preserve">; </w:t>
             </w:r>
             <w:r>
-              <w:t>133</w:t>
-            </w:r>
-            <w:r>
-              <w:t>.05</w:t>
+              <w:t>133.05</w:t>
             </w:r>
             <w:r>
               <w:t>)</w:t>
@@ -4046,16 +3995,7 @@
               <w:jc w:val="center"/>
             </w:pPr>
             <w:r>
-              <w:t>(</w:t>
-            </w:r>
-            <w:r>
-              <w:t>421</w:t>
-            </w:r>
-            <w:r>
-              <w:t>.</w:t>
-            </w:r>
-            <w:r>
-              <w:t>48</w:t>
+              <w:t>(421.48</w:t>
             </w:r>
             <w:r>
               <w:t xml:space="preserve">; </w:t>
@@ -4253,28 +4193,184 @@
           <w:sz w:val="28"/>
           <w:szCs w:val="28"/>
         </w:rPr>
-        <w:t>полученные на этом шаге кластеры совпали с кластерами на предыдущем.</w:t>
-      </w:r>
-      <w:r>
-        <w:rPr>
-          <w:sz w:val="28"/>
-          <w:szCs w:val="28"/>
-        </w:rPr>
-        <w:t xml:space="preserve"> Видно, что все ф</w:t>
-      </w:r>
-      <w:r>
-        <w:rPr>
-          <w:sz w:val="28"/>
-          <w:szCs w:val="28"/>
-        </w:rPr>
-        <w:t xml:space="preserve">ункциональные качества </w:t>
-      </w:r>
-      <w:r>
-        <w:rPr>
-          <w:sz w:val="28"/>
-          <w:szCs w:val="28"/>
-        </w:rPr>
-        <w:t>разбиения</w:t>
+        <w:t>полученные на этом шаге кластеры совпали с кластерами на предыдущем. Видно, что все функциональные качества разбиения деградировали на втором шаге, но затем стали постепенно улучшаться.</w:t>
+      </w:r>
+      <w:r>
+        <w:rPr>
+          <w:sz w:val="28"/>
+          <w:szCs w:val="28"/>
+        </w:rPr>
+        <w:t xml:space="preserve"> Но </w:t>
+      </w:r>
+      <w:r>
+        <w:rPr>
+          <w:sz w:val="28"/>
+          <w:szCs w:val="28"/>
+          <w:lang w:val="en-US"/>
+        </w:rPr>
+        <w:t>F</w:t>
+      </w:r>
+      <w:r>
+        <w:rPr>
+          <w:sz w:val="28"/>
+          <w:szCs w:val="28"/>
+          <w:vertAlign w:val="subscript"/>
+        </w:rPr>
+        <w:t xml:space="preserve">3 </w:t>
+      </w:r>
+      <w:r>
+        <w:rPr>
+          <w:sz w:val="28"/>
+          <w:szCs w:val="28"/>
+        </w:rPr>
+        <w:t>так и не вернулся на прежние позиции.</w:t>
+      </w:r>
+    </w:p>
+    <w:p>
+      <w:pPr>
+        <w:spacing w:line="360" w:lineRule="auto"/>
+        <w:jc w:val="both"/>
+        <w:rPr>
+          <w:sz w:val="28"/>
+          <w:szCs w:val="28"/>
+        </w:rPr>
+      </w:pPr>
+    </w:p>
+    <w:p>
+      <w:pPr>
+        <w:spacing w:line="360" w:lineRule="auto"/>
+        <w:ind w:firstLine="709"/>
+        <w:jc w:val="both"/>
+        <w:rPr>
+          <w:b/>
+          <w:sz w:val="28"/>
+          <w:szCs w:val="28"/>
+        </w:rPr>
+      </w:pPr>
+      <w:r>
+        <w:rPr>
+          <w:b/>
+          <w:sz w:val="28"/>
+          <w:szCs w:val="28"/>
+        </w:rPr>
+        <w:t>Выводы.</w:t>
+      </w:r>
+    </w:p>
+    <w:p>
+      <w:pPr>
+        <w:spacing w:line="360" w:lineRule="auto"/>
+        <w:ind w:firstLine="709"/>
+        <w:jc w:val="both"/>
+        <w:rPr>
+          <w:sz w:val="28"/>
+          <w:szCs w:val="28"/>
+        </w:rPr>
+      </w:pPr>
+      <w:r>
+        <w:rPr>
+          <w:sz w:val="28"/>
+          <w:szCs w:val="28"/>
+        </w:rPr>
+        <w:t xml:space="preserve">В </w:t>
+      </w:r>
+      <w:r>
+        <w:rPr>
+          <w:sz w:val="28"/>
+          <w:szCs w:val="28"/>
+        </w:rPr>
+        <w:t>ходе</w:t>
+      </w:r>
+      <w:r>
+        <w:rPr>
+          <w:sz w:val="28"/>
+          <w:szCs w:val="28"/>
+        </w:rPr>
+        <w:t xml:space="preserve"> выполнения работы </w:t>
+      </w:r>
+      <w:r>
+        <w:rPr>
+          <w:sz w:val="28"/>
+          <w:szCs w:val="28"/>
+        </w:rPr>
+        <w:t>проведены разбиения</w:t>
+      </w:r>
+      <w:r>
+        <w:rPr>
+          <w:sz w:val="28"/>
+          <w:szCs w:val="28"/>
+        </w:rPr>
+        <w:t xml:space="preserve"> двумерной выборки</w:t>
+      </w:r>
+      <w:r>
+        <w:rPr>
+          <w:sz w:val="28"/>
+          <w:szCs w:val="28"/>
+        </w:rPr>
+        <w:t xml:space="preserve"> на кластеры с помощью </w:t>
+      </w:r>
+      <w:r>
+        <w:rPr>
+          <w:sz w:val="28"/>
+          <w:szCs w:val="28"/>
+        </w:rPr>
+        <w:t xml:space="preserve">алгоритма </w:t>
+      </w:r>
+      <w:r>
+        <w:rPr>
+          <w:sz w:val="28"/>
+          <w:szCs w:val="28"/>
+          <w:lang w:val="en-US"/>
+        </w:rPr>
+        <w:t>k</w:t>
+      </w:r>
+      <w:r>
+        <w:rPr>
+          <w:sz w:val="28"/>
+          <w:szCs w:val="28"/>
+        </w:rPr>
+        <w:t>-</w:t>
+      </w:r>
+      <w:r>
+        <w:rPr>
+          <w:sz w:val="28"/>
+          <w:szCs w:val="28"/>
+        </w:rPr>
+        <w:t>средних</w:t>
+      </w:r>
+      <w:r>
+        <w:rPr>
+          <w:sz w:val="28"/>
+          <w:szCs w:val="28"/>
+        </w:rPr>
+        <w:t xml:space="preserve"> в двух его вариациях</w:t>
+      </w:r>
+      <w:r>
+        <w:rPr>
+          <w:sz w:val="28"/>
+          <w:szCs w:val="28"/>
+        </w:rPr>
+        <w:t xml:space="preserve">. Результаты </w:t>
+      </w:r>
+      <w:r>
+        <w:rPr>
+          <w:sz w:val="28"/>
+          <w:szCs w:val="28"/>
+        </w:rPr>
+        <w:t xml:space="preserve">визуализированы в виде графиков </w:t>
+      </w:r>
+      <w:r>
+        <w:rPr>
+          <w:sz w:val="28"/>
+          <w:szCs w:val="28"/>
+        </w:rPr>
+        <w:t xml:space="preserve">с закрашиванием точек, относящихся с к разным кластерам, в разный цвет. </w:t>
+      </w:r>
+      <w:r>
+        <w:rPr>
+          <w:sz w:val="28"/>
+          <w:szCs w:val="28"/>
+        </w:rPr>
+        <w:t>В качестве метрики определения разности двух точек было выбрано расстояние евклидово.</w:t>
       </w:r>
       <w:r>
         <w:rPr>
@@ -4288,218 +4384,6 @@
           <w:sz w:val="28"/>
           <w:szCs w:val="28"/>
         </w:rPr>
-        <w:t>деградировали на втором шаге</w:t>
-      </w:r>
-      <w:r>
-        <w:rPr>
-          <w:sz w:val="28"/>
-          <w:szCs w:val="28"/>
-        </w:rPr>
-        <w:t>,</w:t>
-      </w:r>
-      <w:r>
-        <w:rPr>
-          <w:sz w:val="28"/>
-          <w:szCs w:val="28"/>
-        </w:rPr>
-        <w:t xml:space="preserve"> но затем стали постепенно улучшаться.</w:t>
-      </w:r>
-      <w:r>
-        <w:rPr>
-          <w:sz w:val="28"/>
-          <w:szCs w:val="28"/>
-        </w:rPr>
-        <w:t xml:space="preserve"> Но </w:t>
-      </w:r>
-      <w:r>
-        <w:rPr>
-          <w:sz w:val="28"/>
-          <w:szCs w:val="28"/>
-          <w:lang w:val="en-US"/>
-        </w:rPr>
-        <w:t>F</w:t>
-      </w:r>
-      <w:r>
-        <w:rPr>
-          <w:sz w:val="28"/>
-          <w:szCs w:val="28"/>
-          <w:vertAlign w:val="subscript"/>
-        </w:rPr>
-        <w:t xml:space="preserve">3 </w:t>
-      </w:r>
-      <w:r>
-        <w:rPr>
-          <w:sz w:val="28"/>
-          <w:szCs w:val="28"/>
-        </w:rPr>
-        <w:t>так и не вернулся на прежние позиции.</w:t>
-      </w:r>
-    </w:p>
-    <w:p>
-      <w:pPr>
-        <w:spacing w:line="360" w:lineRule="auto"/>
-        <w:jc w:val="both"/>
-        <w:rPr>
-          <w:sz w:val="28"/>
-          <w:szCs w:val="28"/>
-        </w:rPr>
-      </w:pPr>
-    </w:p>
-    <w:p>
-      <w:pPr>
-        <w:spacing w:line="360" w:lineRule="auto"/>
-        <w:ind w:firstLine="709"/>
-        <w:jc w:val="both"/>
-        <w:rPr>
-          <w:b/>
-          <w:sz w:val="28"/>
-          <w:szCs w:val="28"/>
-        </w:rPr>
-      </w:pPr>
-      <w:r>
-        <w:rPr>
-          <w:b/>
-          <w:sz w:val="28"/>
-          <w:szCs w:val="28"/>
-        </w:rPr>
-        <w:t>Выводы.</w:t>
-      </w:r>
-    </w:p>
-    <w:p>
-      <w:pPr>
-        <w:spacing w:line="360" w:lineRule="auto"/>
-        <w:ind w:firstLine="709"/>
-        <w:jc w:val="both"/>
-        <w:rPr>
-          <w:sz w:val="28"/>
-          <w:szCs w:val="28"/>
-        </w:rPr>
-      </w:pPr>
-      <w:r>
-        <w:rPr>
-          <w:sz w:val="28"/>
-          <w:szCs w:val="28"/>
-        </w:rPr>
-        <w:t xml:space="preserve">В </w:t>
-      </w:r>
-      <w:r>
-        <w:rPr>
-          <w:sz w:val="28"/>
-          <w:szCs w:val="28"/>
-        </w:rPr>
-        <w:t>ходе</w:t>
-      </w:r>
-      <w:r>
-        <w:rPr>
-          <w:sz w:val="28"/>
-          <w:szCs w:val="28"/>
-        </w:rPr>
-        <w:t xml:space="preserve"> выполнения работы </w:t>
-      </w:r>
-      <w:r>
-        <w:rPr>
-          <w:sz w:val="28"/>
-          <w:szCs w:val="28"/>
-        </w:rPr>
-        <w:t>проведены разбиения</w:t>
-      </w:r>
-      <w:r>
-        <w:rPr>
-          <w:sz w:val="28"/>
-          <w:szCs w:val="28"/>
-        </w:rPr>
-        <w:t xml:space="preserve"> </w:t>
-      </w:r>
-      <w:r>
-        <w:rPr>
-          <w:sz w:val="28"/>
-          <w:szCs w:val="28"/>
-        </w:rPr>
-        <w:t>двумерной выборки</w:t>
-      </w:r>
-      <w:r>
-        <w:rPr>
-          <w:sz w:val="28"/>
-          <w:szCs w:val="28"/>
-        </w:rPr>
-        <w:t xml:space="preserve"> на кластеры с помощью </w:t>
-      </w:r>
-      <w:r>
-        <w:rPr>
-          <w:sz w:val="28"/>
-          <w:szCs w:val="28"/>
-        </w:rPr>
-        <w:t xml:space="preserve">алгоритма </w:t>
-      </w:r>
-      <w:r>
-        <w:rPr>
-          <w:sz w:val="28"/>
-          <w:szCs w:val="28"/>
-          <w:lang w:val="en-US"/>
-        </w:rPr>
-        <w:t>k</w:t>
-      </w:r>
-      <w:r>
-        <w:rPr>
-          <w:sz w:val="28"/>
-          <w:szCs w:val="28"/>
-        </w:rPr>
-        <w:t>-</w:t>
-      </w:r>
-      <w:r>
-        <w:rPr>
-          <w:sz w:val="28"/>
-          <w:szCs w:val="28"/>
-        </w:rPr>
-        <w:t>средних</w:t>
-      </w:r>
-      <w:r>
-        <w:rPr>
-          <w:sz w:val="28"/>
-          <w:szCs w:val="28"/>
-        </w:rPr>
-        <w:t xml:space="preserve"> в двух его вариациях</w:t>
-      </w:r>
-      <w:r>
-        <w:rPr>
-          <w:sz w:val="28"/>
-          <w:szCs w:val="28"/>
-        </w:rPr>
-        <w:t xml:space="preserve">. Результаты </w:t>
-      </w:r>
-      <w:r>
-        <w:rPr>
-          <w:sz w:val="28"/>
-          <w:szCs w:val="28"/>
-        </w:rPr>
-        <w:t xml:space="preserve">визуализированы в виде графиков </w:t>
-      </w:r>
-      <w:r>
-        <w:rPr>
-          <w:sz w:val="28"/>
-          <w:szCs w:val="28"/>
-        </w:rPr>
-        <w:t xml:space="preserve">с закрашиванием точек, относящихся с к разным кластерам, в разный цвет. </w:t>
-      </w:r>
-      <w:r>
-        <w:rPr>
-          <w:sz w:val="28"/>
-          <w:szCs w:val="28"/>
-        </w:rPr>
-        <w:t>В качестве метрики определения разности двух точек было выбрано расстояние евклидово.</w:t>
-      </w:r>
-      <w:r>
-        <w:rPr>
-          <w:sz w:val="28"/>
-          <w:szCs w:val="28"/>
-        </w:rPr>
-        <w:t xml:space="preserve"> </w:t>
-      </w:r>
-      <w:r>
-        <w:rPr>
-          <w:sz w:val="28"/>
-          <w:szCs w:val="28"/>
-        </w:rPr>
         <w:t xml:space="preserve">На каждом шаге каждого из алгоритмов были посчитаны значения </w:t>
       </w:r>
       <w:r>
@@ -4507,14 +4391,7 @@
           <w:sz w:val="28"/>
           <w:szCs w:val="28"/>
         </w:rPr>
-        <w:t>функциональные качества разбиения</w:t>
-      </w:r>
-      <w:r>
-        <w:rPr>
-          <w:sz w:val="28"/>
-          <w:szCs w:val="28"/>
-        </w:rPr>
-        <w:t xml:space="preserve">. Из динамики их изменения можно сделать вывод, что каждая итерация алгоритма </w:t>
+        <w:t xml:space="preserve">функциональные качества разбиения. Из динамики их изменения можно сделать вывод, что каждая итерация алгоритма </w:t>
       </w:r>
       <w:r>
         <w:rPr>
@@ -4642,19 +4519,58 @@
           <w:rFonts w:ascii="Courier New" w:hAnsi="Courier New" w:cs="Courier New"/>
           <w:bCs/>
           <w:szCs w:val="28"/>
-          <w:lang w:val="en-US"/>
-        </w:rPr>
-      </w:pPr>
-      <w:bookmarkStart w:id="0" w:name="_GoBack"/>
-      <w:bookmarkEnd w:id="0"/>
-      <w:r>
-        <w:rPr>
-          <w:rFonts w:ascii="Courier New" w:hAnsi="Courier New" w:cs="Courier New"/>
-          <w:bCs/>
-          <w:szCs w:val="28"/>
-          <w:lang w:val="en-US"/>
-        </w:rPr>
-        <w:t xml:space="preserve">from math import </w:t>
+        </w:rPr>
+      </w:pPr>
+      <w:r>
+        <w:rPr>
+          <w:rFonts w:ascii="Courier New" w:hAnsi="Courier New" w:cs="Courier New"/>
+          <w:bCs/>
+          <w:szCs w:val="28"/>
+          <w:lang w:val="en-US"/>
+        </w:rPr>
+        <w:t>from</w:t>
+      </w:r>
+      <w:r>
+        <w:rPr>
+          <w:rFonts w:ascii="Courier New" w:hAnsi="Courier New" w:cs="Courier New"/>
+          <w:bCs/>
+          <w:szCs w:val="28"/>
+        </w:rPr>
+        <w:t xml:space="preserve"> </w:t>
+      </w:r>
+      <w:r>
+        <w:rPr>
+          <w:rFonts w:ascii="Courier New" w:hAnsi="Courier New" w:cs="Courier New"/>
+          <w:bCs/>
+          <w:szCs w:val="28"/>
+          <w:lang w:val="en-US"/>
+        </w:rPr>
+        <w:t>math</w:t>
+      </w:r>
+      <w:r>
+        <w:rPr>
+          <w:rFonts w:ascii="Courier New" w:hAnsi="Courier New" w:cs="Courier New"/>
+          <w:bCs/>
+          <w:szCs w:val="28"/>
+        </w:rPr>
+        <w:t xml:space="preserve"> </w:t>
+      </w:r>
+      <w:r>
+        <w:rPr>
+          <w:rFonts w:ascii="Courier New" w:hAnsi="Courier New" w:cs="Courier New"/>
+          <w:bCs/>
+          <w:szCs w:val="28"/>
+          <w:lang w:val="en-US"/>
+        </w:rPr>
+        <w:t>import</w:t>
+      </w:r>
+      <w:r>
+        <w:rPr>
+          <w:rFonts w:ascii="Courier New" w:hAnsi="Courier New" w:cs="Courier New"/>
+          <w:bCs/>
+          <w:szCs w:val="28"/>
+        </w:rPr>
+        <w:t xml:space="preserve"> </w:t>
       </w:r>
       <w:proofErr w:type="spellStart"/>
       <w:r>
@@ -4835,6 +4751,7 @@
           <w:rFonts w:ascii="Courier New" w:hAnsi="Courier New" w:cs="Courier New"/>
           <w:bCs/>
           <w:szCs w:val="28"/>
+          <w:lang w:val="en-US"/>
         </w:rPr>
       </w:pPr>
       <w:proofErr w:type="spellStart"/>
@@ -4853,6 +4770,7 @@
           <w:rFonts w:ascii="Courier New" w:hAnsi="Courier New" w:cs="Courier New"/>
           <w:bCs/>
           <w:szCs w:val="28"/>
+          <w:lang w:val="en-US"/>
         </w:rPr>
         <w:t xml:space="preserve"> </w:t>
       </w:r>
@@ -4872,6 +4790,7 @@
           <w:rFonts w:ascii="Courier New" w:hAnsi="Courier New" w:cs="Courier New"/>
           <w:bCs/>
           <w:szCs w:val="28"/>
+          <w:lang w:val="en-US"/>
         </w:rPr>
         <w:t>(</w:t>
       </w:r>
@@ -4891,6 +4810,7 @@
           <w:rFonts w:ascii="Courier New" w:hAnsi="Courier New" w:cs="Courier New"/>
           <w:bCs/>
           <w:szCs w:val="28"/>
+          <w:lang w:val="en-US"/>
         </w:rPr>
         <w:t>):</w:t>
       </w:r>
@@ -4904,34 +4824,113 @@
           <w:rFonts w:ascii="Courier New" w:hAnsi="Courier New" w:cs="Courier New"/>
           <w:bCs/>
           <w:szCs w:val="28"/>
-        </w:rPr>
-      </w:pPr>
-      <w:r>
-        <w:rPr>
-          <w:rFonts w:ascii="Courier New" w:hAnsi="Courier New" w:cs="Courier New"/>
-          <w:bCs/>
-          <w:szCs w:val="28"/>
-        </w:rPr>
-        <w:t xml:space="preserve">    # Прикидываем центры для начала работы</w:t>
-      </w:r>
-    </w:p>
-    <w:p>
-      <w:pPr>
-        <w:spacing w:line="360" w:lineRule="auto"/>
-        <w:ind w:firstLine="709"/>
-        <w:jc w:val="both"/>
-        <w:rPr>
-          <w:rFonts w:ascii="Courier New" w:hAnsi="Courier New" w:cs="Courier New"/>
-          <w:bCs/>
-          <w:szCs w:val="28"/>
-          <w:lang w:val="en-US"/>
-        </w:rPr>
-      </w:pPr>
-      <w:r>
-        <w:rPr>
-          <w:rFonts w:ascii="Courier New" w:hAnsi="Courier New" w:cs="Courier New"/>
-          <w:bCs/>
-          <w:szCs w:val="28"/>
+          <w:lang w:val="en-US"/>
+        </w:rPr>
+      </w:pPr>
+      <w:r>
+        <w:rPr>
+          <w:rFonts w:ascii="Courier New" w:hAnsi="Courier New" w:cs="Courier New"/>
+          <w:bCs/>
+          <w:szCs w:val="28"/>
+          <w:lang w:val="en-US"/>
+        </w:rPr>
+        <w:t xml:space="preserve">    # </w:t>
+      </w:r>
+      <w:r>
+        <w:rPr>
+          <w:rFonts w:ascii="Courier New" w:hAnsi="Courier New" w:cs="Courier New"/>
+          <w:bCs/>
+          <w:szCs w:val="28"/>
+        </w:rPr>
+        <w:t>Прикидываем</w:t>
+      </w:r>
+      <w:r>
+        <w:rPr>
+          <w:rFonts w:ascii="Courier New" w:hAnsi="Courier New" w:cs="Courier New"/>
+          <w:bCs/>
+          <w:szCs w:val="28"/>
+          <w:lang w:val="en-US"/>
+        </w:rPr>
+        <w:t xml:space="preserve"> </w:t>
+      </w:r>
+      <w:r>
+        <w:rPr>
+          <w:rFonts w:ascii="Courier New" w:hAnsi="Courier New" w:cs="Courier New"/>
+          <w:bCs/>
+          <w:szCs w:val="28"/>
+        </w:rPr>
+        <w:t>центры</w:t>
+      </w:r>
+      <w:r>
+        <w:rPr>
+          <w:rFonts w:ascii="Courier New" w:hAnsi="Courier New" w:cs="Courier New"/>
+          <w:bCs/>
+          <w:szCs w:val="28"/>
+          <w:lang w:val="en-US"/>
+        </w:rPr>
+        <w:t xml:space="preserve"> </w:t>
+      </w:r>
+      <w:r>
+        <w:rPr>
+          <w:rFonts w:ascii="Courier New" w:hAnsi="Courier New" w:cs="Courier New"/>
+          <w:bCs/>
+          <w:szCs w:val="28"/>
+        </w:rPr>
+        <w:t>для</w:t>
+      </w:r>
+      <w:r>
+        <w:rPr>
+          <w:rFonts w:ascii="Courier New" w:hAnsi="Courier New" w:cs="Courier New"/>
+          <w:bCs/>
+          <w:szCs w:val="28"/>
+          <w:lang w:val="en-US"/>
+        </w:rPr>
+        <w:t xml:space="preserve"> </w:t>
+      </w:r>
+      <w:r>
+        <w:rPr>
+          <w:rFonts w:ascii="Courier New" w:hAnsi="Courier New" w:cs="Courier New"/>
+          <w:bCs/>
+          <w:szCs w:val="28"/>
+        </w:rPr>
+        <w:t>начала</w:t>
+      </w:r>
+      <w:r>
+        <w:rPr>
+          <w:rFonts w:ascii="Courier New" w:hAnsi="Courier New" w:cs="Courier New"/>
+          <w:bCs/>
+          <w:szCs w:val="28"/>
+          <w:lang w:val="en-US"/>
+        </w:rPr>
+        <w:t xml:space="preserve"> </w:t>
+      </w:r>
+      <w:r>
+        <w:rPr>
+          <w:rFonts w:ascii="Courier New" w:hAnsi="Courier New" w:cs="Courier New"/>
+          <w:bCs/>
+          <w:szCs w:val="28"/>
+        </w:rPr>
+        <w:t>работы</w:t>
+      </w:r>
+    </w:p>
+    <w:p>
+      <w:pPr>
+        <w:spacing w:line="360" w:lineRule="auto"/>
+        <w:ind w:firstLine="709"/>
+        <w:jc w:val="both"/>
+        <w:rPr>
+          <w:rFonts w:ascii="Courier New" w:hAnsi="Courier New" w:cs="Courier New"/>
+          <w:bCs/>
+          <w:szCs w:val="28"/>
+          <w:lang w:val="en-US"/>
+        </w:rPr>
+      </w:pPr>
+      <w:r>
+        <w:rPr>
+          <w:rFonts w:ascii="Courier New" w:hAnsi="Courier New" w:cs="Courier New"/>
+          <w:bCs/>
+          <w:szCs w:val="28"/>
+          <w:lang w:val="en-US"/>
         </w:rPr>
         <w:t xml:space="preserve">    </w:t>
       </w:r>
@@ -6173,6 +6172,7 @@
           <w:rFonts w:ascii="Courier New" w:hAnsi="Courier New" w:cs="Courier New"/>
           <w:bCs/>
           <w:szCs w:val="28"/>
+          <w:lang w:val="en-US"/>
         </w:rPr>
       </w:pPr>
       <w:r>
@@ -6190,27 +6190,139 @@
           <w:rFonts w:ascii="Courier New" w:hAnsi="Courier New" w:cs="Courier New"/>
           <w:bCs/>
           <w:szCs w:val="28"/>
-        </w:rPr>
-        <w:t># Евклидово расстояние с поправочным на масштаб коэффициентом</w:t>
-      </w:r>
-    </w:p>
-    <w:p>
-      <w:pPr>
-        <w:spacing w:line="360" w:lineRule="auto"/>
-        <w:ind w:firstLine="709"/>
-        <w:jc w:val="both"/>
-        <w:rPr>
-          <w:rFonts w:ascii="Courier New" w:hAnsi="Courier New" w:cs="Courier New"/>
-          <w:bCs/>
-          <w:szCs w:val="28"/>
-          <w:lang w:val="en-US"/>
-        </w:rPr>
-      </w:pPr>
-      <w:r>
-        <w:rPr>
-          <w:rFonts w:ascii="Courier New" w:hAnsi="Courier New" w:cs="Courier New"/>
-          <w:bCs/>
-          <w:szCs w:val="28"/>
+          <w:lang w:val="en-US"/>
+        </w:rPr>
+        <w:t xml:space="preserve"># </w:t>
+      </w:r>
+      <w:r>
+        <w:rPr>
+          <w:rFonts w:ascii="Courier New" w:hAnsi="Courier New" w:cs="Courier New"/>
+          <w:bCs/>
+          <w:szCs w:val="28"/>
+        </w:rPr>
+        <w:t>Евклидово</w:t>
+      </w:r>
+      <w:r>
+        <w:rPr>
+          <w:rFonts w:ascii="Courier New" w:hAnsi="Courier New" w:cs="Courier New"/>
+          <w:bCs/>
+          <w:szCs w:val="28"/>
+          <w:lang w:val="en-US"/>
+        </w:rPr>
+        <w:t xml:space="preserve"> </w:t>
+      </w:r>
+      <w:r>
+        <w:rPr>
+          <w:rFonts w:ascii="Courier New" w:hAnsi="Courier New" w:cs="Courier New"/>
+          <w:bCs/>
+          <w:szCs w:val="28"/>
+        </w:rPr>
+        <w:t>расстояние</w:t>
+      </w:r>
+      <w:r>
+        <w:rPr>
+          <w:rFonts w:ascii="Courier New" w:hAnsi="Courier New" w:cs="Courier New"/>
+          <w:bCs/>
+          <w:szCs w:val="28"/>
+          <w:lang w:val="en-US"/>
+        </w:rPr>
+        <w:t xml:space="preserve"> </w:t>
+      </w:r>
+      <w:r>
+        <w:rPr>
+          <w:rFonts w:ascii="Courier New" w:hAnsi="Courier New" w:cs="Courier New"/>
+          <w:bCs/>
+          <w:szCs w:val="28"/>
+        </w:rPr>
+        <w:t>с</w:t>
+      </w:r>
+      <w:r>
+        <w:rPr>
+          <w:rFonts w:ascii="Courier New" w:hAnsi="Courier New" w:cs="Courier New"/>
+          <w:bCs/>
+          <w:szCs w:val="28"/>
+          <w:lang w:val="en-US"/>
+        </w:rPr>
+        <w:t xml:space="preserve"> </w:t>
+      </w:r>
+      <w:r>
+        <w:rPr>
+          <w:rFonts w:ascii="Courier New" w:hAnsi="Courier New" w:cs="Courier New"/>
+          <w:bCs/>
+          <w:szCs w:val="28"/>
+        </w:rPr>
+        <w:t>поправочным</w:t>
+      </w:r>
+      <w:r>
+        <w:rPr>
+          <w:rFonts w:ascii="Courier New" w:hAnsi="Courier New" w:cs="Courier New"/>
+          <w:bCs/>
+          <w:szCs w:val="28"/>
+          <w:lang w:val="en-US"/>
+        </w:rPr>
+        <w:t xml:space="preserve"> </w:t>
+      </w:r>
+      <w:r>
+        <w:rPr>
+          <w:rFonts w:ascii="Courier New" w:hAnsi="Courier New" w:cs="Courier New"/>
+          <w:bCs/>
+          <w:szCs w:val="28"/>
+        </w:rPr>
+        <w:t>на</w:t>
+      </w:r>
+      <w:r>
+        <w:rPr>
+          <w:rFonts w:ascii="Courier New" w:hAnsi="Courier New" w:cs="Courier New"/>
+          <w:bCs/>
+          <w:szCs w:val="28"/>
+          <w:lang w:val="en-US"/>
+        </w:rPr>
+        <w:t xml:space="preserve"> </w:t>
+      </w:r>
+      <w:r>
+        <w:rPr>
+          <w:rFonts w:ascii="Courier New" w:hAnsi="Courier New" w:cs="Courier New"/>
+          <w:bCs/>
+          <w:szCs w:val="28"/>
+        </w:rPr>
+        <w:t>масштаб</w:t>
+      </w:r>
+      <w:r>
+        <w:rPr>
+          <w:rFonts w:ascii="Courier New" w:hAnsi="Courier New" w:cs="Courier New"/>
+          <w:bCs/>
+          <w:szCs w:val="28"/>
+          <w:lang w:val="en-US"/>
+        </w:rPr>
+        <w:t xml:space="preserve"> </w:t>
+      </w:r>
+      <w:r>
+        <w:rPr>
+          <w:rFonts w:ascii="Courier New" w:hAnsi="Courier New" w:cs="Courier New"/>
+          <w:bCs/>
+          <w:szCs w:val="28"/>
+        </w:rPr>
+        <w:t>коэффициентом</w:t>
+      </w:r>
+    </w:p>
+    <w:p>
+      <w:pPr>
+        <w:spacing w:line="360" w:lineRule="auto"/>
+        <w:ind w:firstLine="709"/>
+        <w:jc w:val="both"/>
+        <w:rPr>
+          <w:rFonts w:ascii="Courier New" w:hAnsi="Courier New" w:cs="Courier New"/>
+          <w:bCs/>
+          <w:szCs w:val="28"/>
+          <w:lang w:val="en-US"/>
+        </w:rPr>
+      </w:pPr>
+      <w:r>
+        <w:rPr>
+          <w:rFonts w:ascii="Courier New" w:hAnsi="Courier New" w:cs="Courier New"/>
+          <w:bCs/>
+          <w:szCs w:val="28"/>
+          <w:lang w:val="en-US"/>
         </w:rPr>
         <w:t xml:space="preserve">    </w:t>
       </w:r>
@@ -14860,7 +14972,7 @@
       <w:rPr>
         <w:noProof/>
       </w:rPr>
-      <w:t>12</w:t>
+      <w:t>5</w:t>
     </w:r>
     <w:r>
       <w:fldChar w:fldCharType="end"/>
@@ -19243,7 +19355,7 @@
 </file>
 
 <file path=customXml/itemProps1.xml><?xml version="1.0" encoding="utf-8"?>
-<ds:datastoreItem xmlns:ds="http://schemas.openxmlformats.org/officeDocument/2006/customXml" ds:itemID="{B0F101A6-5813-4400-A416-85659C0DB31A}">
+<ds:datastoreItem xmlns:ds="http://schemas.openxmlformats.org/officeDocument/2006/customXml" ds:itemID="{23265208-6B79-47A9-8AE6-7A62128E3335}">
   <ds:schemaRefs>
     <ds:schemaRef ds:uri="http://schemas.openxmlformats.org/officeDocument/2006/bibliography"/>
   </ds:schemaRefs>

</xml_diff>